<commit_message>
Dataset Modified with ordered classes
</commit_message>
<xml_diff>
--- a/report_project.docx
+++ b/report_project.docx
@@ -44,23 +44,34 @@
     </w:p>
     <w:p>
       <w:pPr>
-        <w:rPr>
-          <w:rFonts w:asciiTheme="majorBidi" w:hAnsiTheme="majorBidi" w:cstheme="majorBidi"/>
-          <w:b/>
-          <w:bCs/>
-          <w:sz w:val="28"/>
-          <w:szCs w:val="28"/>
-        </w:rPr>
-      </w:pPr>
-      <w:r>
-        <w:rPr>
-          <w:rFonts w:asciiTheme="majorBidi" w:hAnsiTheme="majorBidi" w:cstheme="majorBidi"/>
-          <w:b/>
-          <w:bCs/>
-          <w:sz w:val="28"/>
-          <w:szCs w:val="28"/>
-        </w:rPr>
-        <w:t>Design and Implementation of AI security scheme for Connected</w:t>
+        <w:jc w:val="center"/>
+        <w:rPr>
+          <w:rFonts w:asciiTheme="majorBidi" w:hAnsiTheme="majorBidi" w:cstheme="majorBidi"/>
+          <w:b/>
+          <w:bCs/>
+          <w:sz w:val="28"/>
+          <w:szCs w:val="28"/>
+        </w:rPr>
+      </w:pPr>
+      <w:r>
+        <w:rPr>
+          <w:rFonts w:asciiTheme="majorBidi" w:hAnsiTheme="majorBidi" w:cstheme="majorBidi"/>
+          <w:b/>
+          <w:bCs/>
+          <w:sz w:val="28"/>
+          <w:szCs w:val="28"/>
+        </w:rPr>
+        <w:t xml:space="preserve">Design and Implementation of AI security scheme for </w:t>
+      </w:r>
+      <w:r>
+        <w:rPr>
+          <w:rFonts w:asciiTheme="majorBidi" w:hAnsiTheme="majorBidi" w:cstheme="majorBidi"/>
+          <w:b/>
+          <w:bCs/>
+          <w:sz w:val="28"/>
+          <w:szCs w:val="28"/>
+        </w:rPr>
+        <w:t>Next Generation Connected</w:t>
       </w:r>
       <w:r>
         <w:rPr>
@@ -80,7 +91,7 @@
           <w:sz w:val="28"/>
           <w:szCs w:val="28"/>
         </w:rPr>
-        <w:t xml:space="preserve">ehicles </w:t>
+        <w:t>ehicles</w:t>
       </w:r>
     </w:p>
     <w:p>
@@ -147,14 +158,6 @@
           <w:szCs w:val="28"/>
         </w:rPr>
       </w:pPr>
-      <w:r>
-        <w:rPr>
-          <w:rFonts w:asciiTheme="majorBidi" w:hAnsiTheme="majorBidi" w:cstheme="majorBidi"/>
-          <w:sz w:val="28"/>
-          <w:szCs w:val="28"/>
-        </w:rPr>
-        <w:t>Ahmed Gamal</w:t>
-      </w:r>
     </w:p>
     <w:p>
       <w:pPr>
@@ -165,24 +168,92 @@
           <w:szCs w:val="28"/>
         </w:rPr>
       </w:pPr>
+      <w:r>
+        <w:rPr>
+          <w:rFonts w:asciiTheme="majorBidi" w:hAnsiTheme="majorBidi" w:cstheme="majorBidi"/>
+          <w:sz w:val="28"/>
+          <w:szCs w:val="28"/>
+        </w:rPr>
+        <w:t xml:space="preserve">Under supervision of </w:t>
+      </w:r>
     </w:p>
     <w:p>
       <w:pPr>
         <w:jc w:val="center"/>
         <w:rPr>
           <w:rFonts w:asciiTheme="majorBidi" w:hAnsiTheme="majorBidi" w:cstheme="majorBidi"/>
-          <w:sz w:val="28"/>
-          <w:szCs w:val="28"/>
-        </w:rPr>
-      </w:pPr>
-      <w:r>
-        <w:rPr>
-          <w:rFonts w:asciiTheme="majorBidi" w:hAnsiTheme="majorBidi" w:cstheme="majorBidi"/>
-          <w:sz w:val="28"/>
-          <w:szCs w:val="28"/>
-        </w:rPr>
-        <w:t xml:space="preserve">Under supervision of </w:t>
-      </w:r>
+          <w:b/>
+          <w:bCs/>
+          <w:sz w:val="28"/>
+          <w:szCs w:val="28"/>
+        </w:rPr>
+      </w:pPr>
+      <w:r>
+        <w:rPr>
+          <w:rFonts w:asciiTheme="majorBidi" w:hAnsiTheme="majorBidi" w:cstheme="majorBidi"/>
+          <w:b/>
+          <w:bCs/>
+          <w:sz w:val="28"/>
+          <w:szCs w:val="28"/>
+        </w:rPr>
+        <w:t xml:space="preserve">Prof </w:t>
+      </w:r>
+      <w:proofErr w:type="spellStart"/>
+      <w:r>
+        <w:rPr>
+          <w:rFonts w:asciiTheme="majorBidi" w:hAnsiTheme="majorBidi" w:cstheme="majorBidi"/>
+          <w:b/>
+          <w:bCs/>
+          <w:sz w:val="28"/>
+          <w:szCs w:val="28"/>
+        </w:rPr>
+        <w:t>Dr</w:t>
+      </w:r>
+      <w:proofErr w:type="spellEnd"/>
+      <w:r>
+        <w:rPr>
+          <w:rFonts w:asciiTheme="majorBidi" w:hAnsiTheme="majorBidi" w:cstheme="majorBidi"/>
+          <w:b/>
+          <w:bCs/>
+          <w:sz w:val="28"/>
+          <w:szCs w:val="28"/>
+        </w:rPr>
+        <w:t xml:space="preserve"> </w:t>
+      </w:r>
+      <w:proofErr w:type="spellStart"/>
+      <w:r>
+        <w:rPr>
+          <w:rFonts w:asciiTheme="majorBidi" w:hAnsiTheme="majorBidi" w:cstheme="majorBidi"/>
+          <w:b/>
+          <w:bCs/>
+          <w:sz w:val="28"/>
+          <w:szCs w:val="28"/>
+        </w:rPr>
+        <w:t>Hoda</w:t>
+      </w:r>
+      <w:proofErr w:type="spellEnd"/>
+      <w:r>
+        <w:rPr>
+          <w:rFonts w:asciiTheme="majorBidi" w:hAnsiTheme="majorBidi" w:cstheme="majorBidi"/>
+          <w:b/>
+          <w:bCs/>
+          <w:sz w:val="28"/>
+          <w:szCs w:val="28"/>
+        </w:rPr>
+        <w:t xml:space="preserve"> </w:t>
+      </w:r>
+      <w:proofErr w:type="spellStart"/>
+      <w:r>
+        <w:rPr>
+          <w:rFonts w:asciiTheme="majorBidi" w:hAnsiTheme="majorBidi" w:cstheme="majorBidi"/>
+          <w:b/>
+          <w:bCs/>
+          <w:sz w:val="28"/>
+          <w:szCs w:val="28"/>
+        </w:rPr>
+        <w:t>Korashy</w:t>
+      </w:r>
+      <w:proofErr w:type="spellEnd"/>
     </w:p>
     <w:p>
       <w:pPr>
@@ -195,16 +266,6 @@
           <w:szCs w:val="28"/>
         </w:rPr>
       </w:pPr>
-      <w:r>
-        <w:rPr>
-          <w:rFonts w:asciiTheme="majorBidi" w:hAnsiTheme="majorBidi" w:cstheme="majorBidi"/>
-          <w:b/>
-          <w:bCs/>
-          <w:sz w:val="28"/>
-          <w:szCs w:val="28"/>
-        </w:rPr>
-        <w:t xml:space="preserve">Prof </w:t>
-      </w:r>
       <w:proofErr w:type="spellStart"/>
       <w:r>
         <w:rPr>
@@ -225,29 +286,7 @@
           <w:sz w:val="28"/>
           <w:szCs w:val="28"/>
         </w:rPr>
-        <w:t xml:space="preserve"> </w:t>
-      </w:r>
-      <w:proofErr w:type="spellStart"/>
-      <w:r>
-        <w:rPr>
-          <w:rFonts w:asciiTheme="majorBidi" w:hAnsiTheme="majorBidi" w:cstheme="majorBidi"/>
-          <w:b/>
-          <w:bCs/>
-          <w:sz w:val="28"/>
-          <w:szCs w:val="28"/>
-        </w:rPr>
-        <w:t>Hazem</w:t>
-      </w:r>
-      <w:proofErr w:type="spellEnd"/>
-      <w:r>
-        <w:rPr>
-          <w:rFonts w:asciiTheme="majorBidi" w:hAnsiTheme="majorBidi" w:cstheme="majorBidi"/>
-          <w:b/>
-          <w:bCs/>
-          <w:sz w:val="28"/>
-          <w:szCs w:val="28"/>
-        </w:rPr>
-        <w:t xml:space="preserve"> Abbas</w:t>
+        <w:t xml:space="preserve"> Khaled Youssef</w:t>
       </w:r>
     </w:p>
     <w:p>
@@ -307,16 +346,6 @@
           <w:szCs w:val="28"/>
         </w:rPr>
       </w:pPr>
-      <w:r>
-        <w:rPr>
-          <w:rFonts w:asciiTheme="majorBidi" w:hAnsiTheme="majorBidi" w:cstheme="majorBidi"/>
-          <w:b/>
-          <w:bCs/>
-          <w:sz w:val="28"/>
-          <w:szCs w:val="28"/>
-        </w:rPr>
-        <w:t>CSE616: Neural Networks</w:t>
-      </w:r>
     </w:p>
     <w:p>
       <w:pPr>
@@ -416,26 +445,27 @@
     </w:p>
     <w:p>
       <w:pPr>
-        <w:jc w:val="center"/>
-        <w:rPr>
-          <w:rFonts w:asciiTheme="majorBidi" w:hAnsiTheme="majorBidi" w:cstheme="majorBidi"/>
-          <w:b/>
-          <w:bCs/>
-          <w:sz w:val="28"/>
-          <w:szCs w:val="28"/>
-        </w:rPr>
-      </w:pPr>
-    </w:p>
-    <w:p>
-      <w:pPr>
-        <w:rPr>
-          <w:rFonts w:asciiTheme="majorBidi" w:hAnsiTheme="majorBidi" w:cstheme="majorBidi"/>
-          <w:b/>
-          <w:bCs/>
-          <w:sz w:val="28"/>
-          <w:szCs w:val="28"/>
-        </w:rPr>
-      </w:pPr>
+        <w:rPr>
+          <w:rFonts w:asciiTheme="majorBidi" w:hAnsiTheme="majorBidi" w:cstheme="majorBidi"/>
+          <w:b/>
+          <w:bCs/>
+          <w:sz w:val="28"/>
+          <w:szCs w:val="28"/>
+        </w:rPr>
+      </w:pPr>
+    </w:p>
+    <w:p>
+      <w:pPr>
+        <w:rPr>
+          <w:rFonts w:asciiTheme="majorBidi" w:hAnsiTheme="majorBidi" w:cstheme="majorBidi"/>
+          <w:b/>
+          <w:bCs/>
+          <w:sz w:val="28"/>
+          <w:szCs w:val="28"/>
+        </w:rPr>
+      </w:pPr>
+      <w:bookmarkStart w:id="0" w:name="_GoBack"/>
+      <w:bookmarkEnd w:id="0"/>
       <w:r>
         <w:rPr>
           <w:rFonts w:asciiTheme="majorBidi" w:hAnsiTheme="majorBidi" w:cstheme="majorBidi"/>
@@ -479,55 +509,96 @@
           <w:sz w:val="28"/>
           <w:szCs w:val="28"/>
         </w:rPr>
-        <w:t>Basic Safety Messages are the key for vehicles’ communication with eac</w:t>
-      </w:r>
-      <w:r>
-        <w:rPr>
-          <w:rFonts w:asciiTheme="majorBidi" w:hAnsiTheme="majorBidi" w:cstheme="majorBidi"/>
-          <w:sz w:val="28"/>
-          <w:szCs w:val="28"/>
-        </w:rPr>
-        <w:t>h other or with Infrastructure,</w:t>
-      </w:r>
-      <w:r>
-        <w:rPr>
-          <w:rFonts w:asciiTheme="majorBidi" w:hAnsiTheme="majorBidi" w:cstheme="majorBidi"/>
-          <w:sz w:val="28"/>
-          <w:szCs w:val="28"/>
-        </w:rPr>
-        <w:t xml:space="preserve"> since</w:t>
-      </w:r>
-      <w:r>
-        <w:rPr>
-          <w:rFonts w:asciiTheme="majorBidi" w:hAnsiTheme="majorBidi" w:cstheme="majorBidi"/>
-          <w:sz w:val="28"/>
-          <w:szCs w:val="28"/>
-        </w:rPr>
-        <w:t xml:space="preserve"> communication </w:t>
-      </w:r>
-      <w:r>
-        <w:rPr>
-          <w:rFonts w:asciiTheme="majorBidi" w:hAnsiTheme="majorBidi" w:cstheme="majorBidi"/>
-          <w:sz w:val="28"/>
-          <w:szCs w:val="28"/>
-        </w:rPr>
-        <w:t xml:space="preserve">of Vehicle to vehicle or Vehicle to Infrastructure is done wirelessly this gives a chance of vulnerability and intrusion. </w:t>
-      </w:r>
-      <w:r>
-        <w:rPr>
-          <w:rFonts w:asciiTheme="majorBidi" w:hAnsiTheme="majorBidi" w:cstheme="majorBidi"/>
-          <w:sz w:val="28"/>
-          <w:szCs w:val="28"/>
-        </w:rPr>
-        <w:t xml:space="preserve">Here comes the importance of learning algorithms to learn and then </w:t>
-      </w:r>
-      <w:r>
-        <w:rPr>
-          <w:rFonts w:asciiTheme="majorBidi" w:hAnsiTheme="majorBidi" w:cstheme="majorBidi"/>
-          <w:sz w:val="28"/>
-          <w:szCs w:val="28"/>
-        </w:rPr>
-        <w:t xml:space="preserve">differentiate the real safety message and attacker message.  </w:t>
+        <w:t xml:space="preserve">Basic </w:t>
+      </w:r>
+      <w:r>
+        <w:rPr>
+          <w:rFonts w:asciiTheme="majorBidi" w:hAnsiTheme="majorBidi" w:cstheme="majorBidi"/>
+          <w:sz w:val="28"/>
+          <w:szCs w:val="28"/>
+        </w:rPr>
+        <w:t>Safety Messages are the key for vehicles’ communication with eac</w:t>
+      </w:r>
+      <w:r>
+        <w:rPr>
+          <w:rFonts w:asciiTheme="majorBidi" w:hAnsiTheme="majorBidi" w:cstheme="majorBidi"/>
+          <w:sz w:val="28"/>
+          <w:szCs w:val="28"/>
+        </w:rPr>
+        <w:t>h other or with</w:t>
+      </w:r>
+      <w:r>
+        <w:rPr>
+          <w:rFonts w:asciiTheme="majorBidi" w:hAnsiTheme="majorBidi" w:cstheme="majorBidi"/>
+          <w:sz w:val="28"/>
+          <w:szCs w:val="28"/>
+        </w:rPr>
+        <w:t xml:space="preserve"> </w:t>
+      </w:r>
+      <w:r>
+        <w:rPr>
+          <w:rFonts w:asciiTheme="majorBidi" w:hAnsiTheme="majorBidi" w:cstheme="majorBidi"/>
+          <w:sz w:val="28"/>
+          <w:szCs w:val="28"/>
+        </w:rPr>
+        <w:t xml:space="preserve">Infrastructure </w:t>
+      </w:r>
+      <w:r>
+        <w:rPr>
+          <w:rFonts w:asciiTheme="majorBidi" w:hAnsiTheme="majorBidi" w:cstheme="majorBidi"/>
+          <w:sz w:val="28"/>
+          <w:szCs w:val="28"/>
+        </w:rPr>
+        <w:t>since</w:t>
+      </w:r>
+      <w:r>
+        <w:rPr>
+          <w:rFonts w:asciiTheme="majorBidi" w:hAnsiTheme="majorBidi" w:cstheme="majorBidi"/>
+          <w:sz w:val="28"/>
+          <w:szCs w:val="28"/>
+        </w:rPr>
+        <w:t xml:space="preserve"> communication of Vehicle to vehicle or Vehicle to Infrastructure is done wirelessly this gives a chance of vulnerability and intrusion. Here comes the importance of learning algorithms to learn and then differentiate the real safety message </w:t>
+      </w:r>
+      <w:r>
+        <w:rPr>
+          <w:rFonts w:asciiTheme="majorBidi" w:hAnsiTheme="majorBidi" w:cstheme="majorBidi"/>
+          <w:sz w:val="28"/>
+          <w:szCs w:val="28"/>
+        </w:rPr>
+        <w:t>from</w:t>
+      </w:r>
+      <w:r>
+        <w:rPr>
+          <w:rFonts w:asciiTheme="majorBidi" w:hAnsiTheme="majorBidi" w:cstheme="majorBidi"/>
+          <w:sz w:val="28"/>
+          <w:szCs w:val="28"/>
+        </w:rPr>
+        <w:t xml:space="preserve"> attacker message.  </w:t>
+      </w:r>
+    </w:p>
+    <w:p>
+      <w:pPr>
+        <w:rPr>
+          <w:rFonts w:asciiTheme="majorBidi" w:hAnsiTheme="majorBidi" w:cstheme="majorBidi"/>
+          <w:sz w:val="28"/>
+          <w:szCs w:val="28"/>
+        </w:rPr>
+      </w:pPr>
+      <w:r>
+        <w:rPr>
+          <w:rFonts w:asciiTheme="majorBidi" w:hAnsiTheme="majorBidi" w:cstheme="majorBidi"/>
+          <w:sz w:val="28"/>
+          <w:szCs w:val="28"/>
+        </w:rPr>
+        <w:t>The Goal of this this paper is to d</w:t>
+      </w:r>
+      <w:r>
+        <w:rPr>
+          <w:rFonts w:asciiTheme="majorBidi" w:hAnsiTheme="majorBidi" w:cstheme="majorBidi"/>
+          <w:sz w:val="28"/>
+          <w:szCs w:val="28"/>
+        </w:rPr>
+        <w:t>evelop a model that should be trained to distinguish attacker messages from real messages using Deep learning method.</w:t>
       </w:r>
     </w:p>
     <w:p>
@@ -545,23 +616,55 @@
           <w:sz w:val="28"/>
           <w:szCs w:val="28"/>
         </w:rPr>
-        <w:t xml:space="preserve">An Artificial Intelligence algorithm is developed to solve this problem based on neural networks which can be a strong solution for most of complex problems nowadays, </w:t>
-      </w:r>
-      <w:r>
-        <w:rPr>
-          <w:rFonts w:asciiTheme="majorBidi" w:hAnsiTheme="majorBidi" w:cstheme="majorBidi"/>
-          <w:sz w:val="28"/>
-          <w:szCs w:val="28"/>
-        </w:rPr>
-        <w:t>in</w:t>
-      </w:r>
-      <w:r>
-        <w:rPr>
-          <w:rFonts w:asciiTheme="majorBidi" w:hAnsiTheme="majorBidi" w:cstheme="majorBidi"/>
-          <w:sz w:val="28"/>
-          <w:szCs w:val="28"/>
-        </w:rPr>
-        <w:t xml:space="preserve"> this Project we aimed to classify between the types of attacks which might happen during the exchange of basic safety </w:t>
+        <w:t>So that an</w:t>
+      </w:r>
+      <w:r>
+        <w:rPr>
+          <w:rFonts w:asciiTheme="majorBidi" w:hAnsiTheme="majorBidi" w:cstheme="majorBidi"/>
+          <w:sz w:val="28"/>
+          <w:szCs w:val="28"/>
+        </w:rPr>
+        <w:t xml:space="preserve"> Artificial Intelligence algorithm is </w:t>
+      </w:r>
+      <w:r>
+        <w:rPr>
+          <w:rFonts w:asciiTheme="majorBidi" w:hAnsiTheme="majorBidi" w:cstheme="majorBidi"/>
+          <w:sz w:val="28"/>
+          <w:szCs w:val="28"/>
+        </w:rPr>
+        <w:t>trained</w:t>
+      </w:r>
+      <w:r>
+        <w:rPr>
+          <w:rFonts w:asciiTheme="majorBidi" w:hAnsiTheme="majorBidi" w:cstheme="majorBidi"/>
+          <w:sz w:val="28"/>
+          <w:szCs w:val="28"/>
+        </w:rPr>
+        <w:t xml:space="preserve"> to solve this problem based on neural networks which can be a strong solution for most of complex problems nowadays, </w:t>
+      </w:r>
+      <w:r>
+        <w:rPr>
+          <w:rFonts w:asciiTheme="majorBidi" w:hAnsiTheme="majorBidi" w:cstheme="majorBidi"/>
+          <w:sz w:val="28"/>
+          <w:szCs w:val="28"/>
+        </w:rPr>
+        <w:t>the</w:t>
+      </w:r>
+      <w:r>
+        <w:rPr>
+          <w:rFonts w:asciiTheme="majorBidi" w:hAnsiTheme="majorBidi" w:cstheme="majorBidi"/>
+          <w:sz w:val="28"/>
+          <w:szCs w:val="28"/>
+        </w:rPr>
+        <w:t xml:space="preserve"> proposed algorithm </w:t>
+      </w:r>
+      <w:r>
+        <w:rPr>
+          <w:rFonts w:asciiTheme="majorBidi" w:hAnsiTheme="majorBidi" w:cstheme="majorBidi"/>
+          <w:sz w:val="28"/>
+          <w:szCs w:val="28"/>
+        </w:rPr>
+        <w:t xml:space="preserve">aimed to classify between the types of attacks which might happen during the exchange of basic safety </w:t>
       </w:r>
       <w:r>
         <w:rPr>
@@ -855,9 +958,11 @@
       <w:r>
         <w:rPr>
           <w:rFonts w:asciiTheme="majorBidi" w:hAnsiTheme="majorBidi" w:cstheme="majorBidi"/>
-          <w:sz w:val="28"/>
-          <w:szCs w:val="28"/>
-        </w:rPr>
+          <w:noProof/>
+          <w:sz w:val="28"/>
+          <w:szCs w:val="28"/>
+        </w:rPr>
+        <w:lastRenderedPageBreak/>
         <w:drawing>
           <wp:inline distT="0" distB="0" distL="0" distR="0" wp14:anchorId="5D6E5E9C" wp14:editId="6E306F32">
             <wp:extent cx="1654947" cy="474949"/>
@@ -979,7 +1084,6 @@
           <w:sz w:val="28"/>
           <w:szCs w:val="28"/>
         </w:rPr>
-        <w:lastRenderedPageBreak/>
         <w:t xml:space="preserve">Results and Discussion </w:t>
       </w:r>
     </w:p>
@@ -1081,23 +1185,7 @@
           <w:sz w:val="28"/>
           <w:szCs w:val="28"/>
         </w:rPr>
-        <w:t xml:space="preserve">for </w:t>
-      </w:r>
-      <w:r>
-        <w:rPr>
-          <w:rFonts w:asciiTheme="majorBidi" w:hAnsiTheme="majorBidi" w:cstheme="majorBidi"/>
-          <w:sz w:val="28"/>
-          <w:szCs w:val="28"/>
-        </w:rPr>
-        <w:t>1</w:t>
-      </w:r>
-      <w:r>
-        <w:rPr>
-          <w:rFonts w:asciiTheme="majorBidi" w:hAnsiTheme="majorBidi" w:cstheme="majorBidi"/>
-          <w:sz w:val="28"/>
-          <w:szCs w:val="28"/>
-        </w:rPr>
-        <w:t xml:space="preserve">00 epochs </w:t>
+        <w:t xml:space="preserve">for 100 epochs </w:t>
       </w:r>
       <w:r>
         <w:rPr>
@@ -1360,7 +1448,6 @@
           <w:szCs w:val="28"/>
         </w:rPr>
       </w:pPr>
-      <w:bookmarkStart w:id="0" w:name="_GoBack"/>
       <w:r>
         <w:rPr>
           <w:rFonts w:asciiTheme="majorBidi" w:hAnsiTheme="majorBidi" w:cstheme="majorBidi"/>
@@ -1368,6 +1455,7 @@
           <w:sz w:val="28"/>
           <w:szCs w:val="28"/>
         </w:rPr>
+        <w:lastRenderedPageBreak/>
         <w:drawing>
           <wp:inline distT="0" distB="0" distL="0" distR="0">
             <wp:extent cx="4328551" cy="3059723"/>
@@ -1417,7 +1505,6 @@
           </wp:inline>
         </w:drawing>
       </w:r>
-      <w:bookmarkEnd w:id="0"/>
     </w:p>
     <w:p>
       <w:pPr>
@@ -1477,7 +1564,6 @@
           <w:sz w:val="28"/>
           <w:szCs w:val="28"/>
         </w:rPr>
-        <w:lastRenderedPageBreak/>
         <w:t>Conclusion</w:t>
       </w:r>
     </w:p>
@@ -2550,6 +2636,7 @@
   <w:style w:type="character" w:default="1" w:styleId="DefaultParagraphFont">
     <w:name w:val="Default Paragraph Font"/>
     <w:uiPriority w:val="1"/>
+    <w:semiHidden/>
     <w:unhideWhenUsed/>
   </w:style>
   <w:style w:type="table" w:default="1" w:styleId="TableNormal">

</xml_diff>